<commit_message>
feat: complete lab 4
</commit_message>
<xml_diff>
--- a/Labfiles/Starter/DP-201.4/DP-201-Lab04_Ex01_Ta01.docx
+++ b/Labfiles/Starter/DP-201.4/DP-201-Lab04_Ex01_Ta01.docx
@@ -208,13 +208,41 @@
         <w:rPr>
           <w:rFonts w:ascii="Segoe UI" w:hAnsi="Segoe UI" w:cs="Segoe UI"/>
         </w:rPr>
-        <w:t xml:space="preserve"> for AdventureWorks. You can use requirements </w:t>
-      </w:r>
-      <w:r>
-        <w:rPr>
-          <w:rFonts w:ascii="Segoe UI" w:hAnsi="Segoe UI" w:cs="Segoe UI"/>
-        </w:rPr>
-        <w:t>as identified from the AdventureWorks case study</w:t>
+        <w:t xml:space="preserve"> for </w:t>
+      </w:r>
+      <w:proofErr w:type="spellStart"/>
+      <w:r>
+        <w:rPr>
+          <w:rFonts w:ascii="Segoe UI" w:hAnsi="Segoe UI" w:cs="Segoe UI"/>
+        </w:rPr>
+        <w:t>AdventureWorks</w:t>
+      </w:r>
+      <w:proofErr w:type="spellEnd"/>
+      <w:r>
+        <w:rPr>
+          <w:rFonts w:ascii="Segoe UI" w:hAnsi="Segoe UI" w:cs="Segoe UI"/>
+        </w:rPr>
+        <w:t xml:space="preserve">. You can use requirements </w:t>
+      </w:r>
+      <w:r>
+        <w:rPr>
+          <w:rFonts w:ascii="Segoe UI" w:hAnsi="Segoe UI" w:cs="Segoe UI"/>
+        </w:rPr>
+        <w:t xml:space="preserve">as identified from the </w:t>
+      </w:r>
+      <w:proofErr w:type="spellStart"/>
+      <w:r>
+        <w:rPr>
+          <w:rFonts w:ascii="Segoe UI" w:hAnsi="Segoe UI" w:cs="Segoe UI"/>
+        </w:rPr>
+        <w:t>AdventureWorks</w:t>
+      </w:r>
+      <w:proofErr w:type="spellEnd"/>
+      <w:r>
+        <w:rPr>
+          <w:rFonts w:ascii="Segoe UI" w:hAnsi="Segoe UI" w:cs="Segoe UI"/>
+        </w:rPr>
+        <w:t xml:space="preserve"> case study</w:t>
       </w:r>
       <w:r>
         <w:rPr>
@@ -244,10 +272,29 @@
         <w:rPr>
           <w:rFonts w:ascii="Segoe UI" w:hAnsi="Segoe UI" w:cs="Segoe UI"/>
         </w:rPr>
-        <w:t xml:space="preserve"> should be considered to ensure that AdventureWorks has proper security coverage.</w:t>
-      </w:r>
-      <w:bookmarkStart w:id="0" w:name="_GoBack"/>
-      <w:bookmarkEnd w:id="0"/>
+        <w:t xml:space="preserve"> should be considered to ensure that </w:t>
+      </w:r>
+      <w:proofErr w:type="spellStart"/>
+      <w:r>
+        <w:rPr>
+          <w:rFonts w:ascii="Segoe UI" w:hAnsi="Segoe UI" w:cs="Segoe UI"/>
+        </w:rPr>
+        <w:t>AdventureWorks</w:t>
+      </w:r>
+      <w:proofErr w:type="spellEnd"/>
+      <w:r>
+        <w:rPr>
+          <w:rFonts w:ascii="Segoe UI" w:hAnsi="Segoe UI" w:cs="Segoe UI"/>
+        </w:rPr>
+        <w:t xml:space="preserve"> has proper security coverage.</w:t>
+      </w:r>
+    </w:p>
+    <w:p>
+      <w:pPr>
+        <w:rPr>
+          <w:rFonts w:ascii="Segoe UI" w:hAnsi="Segoe UI" w:cs="Segoe UI"/>
+        </w:rPr>
+      </w:pPr>
     </w:p>
     <w:tbl>
       <w:tblPr>
@@ -256,23 +303,27 @@
         <w:tblLook w:val="04A0" w:firstRow="1" w:lastRow="0" w:firstColumn="1" w:lastColumn="0" w:noHBand="0" w:noVBand="1"/>
       </w:tblPr>
       <w:tblGrid>
-        <w:gridCol w:w="7083"/>
-        <w:gridCol w:w="1984"/>
+        <w:gridCol w:w="5240"/>
+        <w:gridCol w:w="3827"/>
       </w:tblGrid>
       <w:tr>
         <w:tc>
           <w:tcPr>
-            <w:tcW w:w="7083" w:type="dxa"/>
+            <w:tcW w:w="5240" w:type="dxa"/>
           </w:tcPr>
           <w:p>
             <w:pPr>
               <w:rPr>
                 <w:rFonts w:ascii="Segoe UI" w:hAnsi="Segoe UI" w:cs="Segoe UI"/>
+                <w:b/>
+                <w:bCs/>
               </w:rPr>
             </w:pPr>
             <w:r>
               <w:rPr>
                 <w:rFonts w:ascii="Segoe UI" w:hAnsi="Segoe UI" w:cs="Segoe UI"/>
+                <w:b/>
+                <w:bCs/>
               </w:rPr>
               <w:t>Requirement</w:t>
             </w:r>
@@ -280,17 +331,21 @@
         </w:tc>
         <w:tc>
           <w:tcPr>
-            <w:tcW w:w="1984" w:type="dxa"/>
+            <w:tcW w:w="3827" w:type="dxa"/>
           </w:tcPr>
           <w:p>
             <w:pPr>
               <w:rPr>
                 <w:rFonts w:ascii="Segoe UI" w:hAnsi="Segoe UI" w:cs="Segoe UI"/>
+                <w:b/>
+                <w:bCs/>
               </w:rPr>
             </w:pPr>
             <w:r>
               <w:rPr>
                 <w:rFonts w:ascii="Segoe UI" w:hAnsi="Segoe UI" w:cs="Segoe UI"/>
+                <w:b/>
+                <w:bCs/>
               </w:rPr>
               <w:t>Defence in Depth Category</w:t>
             </w:r>
@@ -300,7 +355,7 @@
       <w:tr>
         <w:tc>
           <w:tcPr>
-            <w:tcW w:w="7083" w:type="dxa"/>
+            <w:tcW w:w="5240" w:type="dxa"/>
           </w:tcPr>
           <w:p>
             <w:pPr>
@@ -308,11 +363,23 @@
                 <w:rFonts w:ascii="Segoe UI" w:hAnsi="Segoe UI" w:cs="Segoe UI"/>
               </w:rPr>
             </w:pPr>
+            <w:r>
+              <w:rPr>
+                <w:rFonts w:ascii="Segoe UI" w:hAnsi="Segoe UI" w:cs="Segoe UI"/>
+              </w:rPr>
+              <w:t xml:space="preserve">Ordering System – Database:  </w:t>
+            </w:r>
+            <w:r>
+              <w:rPr>
+                <w:rFonts w:ascii="Segoe UI" w:hAnsi="Segoe UI" w:cs="Segoe UI"/>
+              </w:rPr>
+              <w:t>In order to ensure security, data integrity and to ensure that data privacy rules are followed strictly, the Ordering System database should have restricted access and should not store sensitive information – in case it is storing anything that might be classified as Personal Information, data could be encrypted</w:t>
+            </w:r>
           </w:p>
         </w:tc>
         <w:tc>
           <w:tcPr>
-            <w:tcW w:w="1984" w:type="dxa"/>
+            <w:tcW w:w="3827" w:type="dxa"/>
           </w:tcPr>
           <w:p>
             <w:pPr>
@@ -320,13 +387,31 @@
                 <w:rFonts w:ascii="Segoe UI" w:hAnsi="Segoe UI" w:cs="Segoe UI"/>
               </w:rPr>
             </w:pPr>
+            <w:r>
+              <w:rPr>
+                <w:rFonts w:ascii="Segoe UI" w:hAnsi="Segoe UI" w:cs="Segoe UI"/>
+              </w:rPr>
+              <w:t xml:space="preserve">Physical Security, </w:t>
+            </w:r>
+            <w:r>
+              <w:rPr>
+                <w:rFonts w:ascii="Segoe UI" w:hAnsi="Segoe UI" w:cs="Segoe UI"/>
+              </w:rPr>
+              <w:t xml:space="preserve">Perimeter, Network, </w:t>
+            </w:r>
+            <w:r>
+              <w:rPr>
+                <w:rFonts w:ascii="Segoe UI" w:hAnsi="Segoe UI" w:cs="Segoe UI"/>
+              </w:rPr>
+              <w:t>Identity &amp; Access, Data</w:t>
+            </w:r>
           </w:p>
         </w:tc>
       </w:tr>
       <w:tr>
         <w:tc>
           <w:tcPr>
-            <w:tcW w:w="7083" w:type="dxa"/>
+            <w:tcW w:w="5240" w:type="dxa"/>
           </w:tcPr>
           <w:p>
             <w:pPr>
@@ -334,11 +419,17 @@
                 <w:rFonts w:ascii="Segoe UI" w:hAnsi="Segoe UI" w:cs="Segoe UI"/>
               </w:rPr>
             </w:pPr>
+            <w:r>
+              <w:rPr>
+                <w:rFonts w:ascii="Segoe UI" w:hAnsi="Segoe UI" w:cs="Segoe UI"/>
+              </w:rPr>
+              <w:t>Business Reporting System</w:t>
+            </w:r>
           </w:p>
         </w:tc>
         <w:tc>
           <w:tcPr>
-            <w:tcW w:w="1984" w:type="dxa"/>
+            <w:tcW w:w="3827" w:type="dxa"/>
           </w:tcPr>
           <w:p>
             <w:pPr>
@@ -346,13 +437,43 @@
                 <w:rFonts w:ascii="Segoe UI" w:hAnsi="Segoe UI" w:cs="Segoe UI"/>
               </w:rPr>
             </w:pPr>
+            <w:r>
+              <w:rPr>
+                <w:rFonts w:ascii="Segoe UI" w:hAnsi="Segoe UI" w:cs="Segoe UI"/>
+              </w:rPr>
+              <w:t xml:space="preserve">Physical Security, </w:t>
+            </w:r>
+            <w:r>
+              <w:rPr>
+                <w:rFonts w:ascii="Segoe UI" w:hAnsi="Segoe UI" w:cs="Segoe UI"/>
+              </w:rPr>
+              <w:t xml:space="preserve">Perimeter, Network, </w:t>
+            </w:r>
+            <w:r>
+              <w:rPr>
+                <w:rFonts w:ascii="Segoe UI" w:hAnsi="Segoe UI" w:cs="Segoe UI"/>
+              </w:rPr>
+              <w:t>Identity</w:t>
+            </w:r>
+            <w:r>
+              <w:rPr>
+                <w:rFonts w:ascii="Segoe UI" w:hAnsi="Segoe UI" w:cs="Segoe UI"/>
+              </w:rPr>
+              <w:t xml:space="preserve"> &amp; Access, </w:t>
+            </w:r>
+            <w:r>
+              <w:rPr>
+                <w:rFonts w:ascii="Segoe UI" w:hAnsi="Segoe UI" w:cs="Segoe UI"/>
+              </w:rPr>
+              <w:t>Data</w:t>
+            </w:r>
           </w:p>
         </w:tc>
       </w:tr>
       <w:tr>
         <w:tc>
           <w:tcPr>
-            <w:tcW w:w="7083" w:type="dxa"/>
+            <w:tcW w:w="5240" w:type="dxa"/>
           </w:tcPr>
           <w:p>
             <w:pPr>
@@ -360,11 +481,17 @@
                 <w:rFonts w:ascii="Segoe UI" w:hAnsi="Segoe UI" w:cs="Segoe UI"/>
               </w:rPr>
             </w:pPr>
+            <w:r>
+              <w:rPr>
+                <w:rFonts w:ascii="Segoe UI" w:hAnsi="Segoe UI" w:cs="Segoe UI"/>
+              </w:rPr>
+              <w:t>Customer Service</w:t>
+            </w:r>
           </w:p>
         </w:tc>
         <w:tc>
           <w:tcPr>
-            <w:tcW w:w="1984" w:type="dxa"/>
+            <w:tcW w:w="3827" w:type="dxa"/>
           </w:tcPr>
           <w:p>
             <w:pPr>
@@ -372,13 +499,19 @@
                 <w:rFonts w:ascii="Segoe UI" w:hAnsi="Segoe UI" w:cs="Segoe UI"/>
               </w:rPr>
             </w:pPr>
+            <w:r>
+              <w:rPr>
+                <w:rFonts w:ascii="Segoe UI" w:hAnsi="Segoe UI" w:cs="Segoe UI"/>
+              </w:rPr>
+              <w:t>Physical Security, Compute, Application, Data</w:t>
+            </w:r>
           </w:p>
         </w:tc>
       </w:tr>
       <w:tr>
         <w:tc>
           <w:tcPr>
-            <w:tcW w:w="7083" w:type="dxa"/>
+            <w:tcW w:w="5240" w:type="dxa"/>
           </w:tcPr>
           <w:p>
             <w:pPr>
@@ -386,11 +519,17 @@
                 <w:rFonts w:ascii="Segoe UI" w:hAnsi="Segoe UI" w:cs="Segoe UI"/>
               </w:rPr>
             </w:pPr>
+            <w:r>
+              <w:rPr>
+                <w:rFonts w:ascii="Segoe UI" w:hAnsi="Segoe UI" w:cs="Segoe UI"/>
+              </w:rPr>
+              <w:t>Connected Bicycle</w:t>
+            </w:r>
           </w:p>
         </w:tc>
         <w:tc>
           <w:tcPr>
-            <w:tcW w:w="1984" w:type="dxa"/>
+            <w:tcW w:w="3827" w:type="dxa"/>
           </w:tcPr>
           <w:p>
             <w:pPr>
@@ -398,240 +537,12 @@
                 <w:rFonts w:ascii="Segoe UI" w:hAnsi="Segoe UI" w:cs="Segoe UI"/>
               </w:rPr>
             </w:pPr>
-          </w:p>
-        </w:tc>
-      </w:tr>
-      <w:tr>
-        <w:tc>
-          <w:tcPr>
-            <w:tcW w:w="7083" w:type="dxa"/>
-          </w:tcPr>
-          <w:p>
-            <w:pPr>
-              <w:rPr>
-                <w:rFonts w:ascii="Segoe UI" w:hAnsi="Segoe UI" w:cs="Segoe UI"/>
-              </w:rPr>
-            </w:pPr>
-          </w:p>
-        </w:tc>
-        <w:tc>
-          <w:tcPr>
-            <w:tcW w:w="1984" w:type="dxa"/>
-          </w:tcPr>
-          <w:p>
-            <w:pPr>
-              <w:rPr>
-                <w:rFonts w:ascii="Segoe UI" w:hAnsi="Segoe UI" w:cs="Segoe UI"/>
-              </w:rPr>
-            </w:pPr>
-          </w:p>
-        </w:tc>
-      </w:tr>
-      <w:tr>
-        <w:tc>
-          <w:tcPr>
-            <w:tcW w:w="7083" w:type="dxa"/>
-          </w:tcPr>
-          <w:p>
-            <w:pPr>
-              <w:rPr>
-                <w:rFonts w:ascii="Segoe UI" w:hAnsi="Segoe UI" w:cs="Segoe UI"/>
-              </w:rPr>
-            </w:pPr>
-          </w:p>
-        </w:tc>
-        <w:tc>
-          <w:tcPr>
-            <w:tcW w:w="1984" w:type="dxa"/>
-          </w:tcPr>
-          <w:p>
-            <w:pPr>
-              <w:rPr>
-                <w:rFonts w:ascii="Segoe UI" w:hAnsi="Segoe UI" w:cs="Segoe UI"/>
-              </w:rPr>
-            </w:pPr>
-          </w:p>
-        </w:tc>
-      </w:tr>
-      <w:tr>
-        <w:tc>
-          <w:tcPr>
-            <w:tcW w:w="7083" w:type="dxa"/>
-          </w:tcPr>
-          <w:p>
-            <w:pPr>
-              <w:rPr>
-                <w:rFonts w:ascii="Segoe UI" w:hAnsi="Segoe UI" w:cs="Segoe UI"/>
-              </w:rPr>
-            </w:pPr>
-          </w:p>
-        </w:tc>
-        <w:tc>
-          <w:tcPr>
-            <w:tcW w:w="1984" w:type="dxa"/>
-          </w:tcPr>
-          <w:p>
-            <w:pPr>
-              <w:rPr>
-                <w:rFonts w:ascii="Segoe UI" w:hAnsi="Segoe UI" w:cs="Segoe UI"/>
-              </w:rPr>
-            </w:pPr>
-          </w:p>
-        </w:tc>
-      </w:tr>
-      <w:tr>
-        <w:tc>
-          <w:tcPr>
-            <w:tcW w:w="7083" w:type="dxa"/>
-          </w:tcPr>
-          <w:p>
-            <w:pPr>
-              <w:rPr>
-                <w:rFonts w:ascii="Segoe UI" w:hAnsi="Segoe UI" w:cs="Segoe UI"/>
-              </w:rPr>
-            </w:pPr>
-          </w:p>
-        </w:tc>
-        <w:tc>
-          <w:tcPr>
-            <w:tcW w:w="1984" w:type="dxa"/>
-          </w:tcPr>
-          <w:p>
-            <w:pPr>
-              <w:rPr>
-                <w:rFonts w:ascii="Segoe UI" w:hAnsi="Segoe UI" w:cs="Segoe UI"/>
-              </w:rPr>
-            </w:pPr>
-          </w:p>
-        </w:tc>
-      </w:tr>
-      <w:tr>
-        <w:tc>
-          <w:tcPr>
-            <w:tcW w:w="7083" w:type="dxa"/>
-          </w:tcPr>
-          <w:p>
-            <w:pPr>
-              <w:rPr>
-                <w:rFonts w:ascii="Segoe UI" w:hAnsi="Segoe UI" w:cs="Segoe UI"/>
-              </w:rPr>
-            </w:pPr>
-          </w:p>
-        </w:tc>
-        <w:tc>
-          <w:tcPr>
-            <w:tcW w:w="1984" w:type="dxa"/>
-          </w:tcPr>
-          <w:p>
-            <w:pPr>
-              <w:rPr>
-                <w:rFonts w:ascii="Segoe UI" w:hAnsi="Segoe UI" w:cs="Segoe UI"/>
-              </w:rPr>
-            </w:pPr>
-          </w:p>
-        </w:tc>
-      </w:tr>
-      <w:tr>
-        <w:tc>
-          <w:tcPr>
-            <w:tcW w:w="7083" w:type="dxa"/>
-          </w:tcPr>
-          <w:p>
-            <w:pPr>
-              <w:rPr>
-                <w:rFonts w:ascii="Segoe UI" w:hAnsi="Segoe UI" w:cs="Segoe UI"/>
-              </w:rPr>
-            </w:pPr>
-          </w:p>
-        </w:tc>
-        <w:tc>
-          <w:tcPr>
-            <w:tcW w:w="1984" w:type="dxa"/>
-          </w:tcPr>
-          <w:p>
-            <w:pPr>
-              <w:rPr>
-                <w:rFonts w:ascii="Segoe UI" w:hAnsi="Segoe UI" w:cs="Segoe UI"/>
-              </w:rPr>
-            </w:pPr>
-          </w:p>
-        </w:tc>
-      </w:tr>
-      <w:tr>
-        <w:tc>
-          <w:tcPr>
-            <w:tcW w:w="7083" w:type="dxa"/>
-          </w:tcPr>
-          <w:p>
-            <w:pPr>
-              <w:rPr>
-                <w:rFonts w:ascii="Segoe UI" w:hAnsi="Segoe UI" w:cs="Segoe UI"/>
-              </w:rPr>
-            </w:pPr>
-          </w:p>
-        </w:tc>
-        <w:tc>
-          <w:tcPr>
-            <w:tcW w:w="1984" w:type="dxa"/>
-          </w:tcPr>
-          <w:p>
-            <w:pPr>
-              <w:rPr>
-                <w:rFonts w:ascii="Segoe UI" w:hAnsi="Segoe UI" w:cs="Segoe UI"/>
-              </w:rPr>
-            </w:pPr>
-          </w:p>
-        </w:tc>
-      </w:tr>
-      <w:tr>
-        <w:tc>
-          <w:tcPr>
-            <w:tcW w:w="7083" w:type="dxa"/>
-          </w:tcPr>
-          <w:p>
-            <w:pPr>
-              <w:rPr>
-                <w:rFonts w:ascii="Segoe UI" w:hAnsi="Segoe UI" w:cs="Segoe UI"/>
-              </w:rPr>
-            </w:pPr>
-          </w:p>
-        </w:tc>
-        <w:tc>
-          <w:tcPr>
-            <w:tcW w:w="1984" w:type="dxa"/>
-          </w:tcPr>
-          <w:p>
-            <w:pPr>
-              <w:rPr>
-                <w:rFonts w:ascii="Segoe UI" w:hAnsi="Segoe UI" w:cs="Segoe UI"/>
-              </w:rPr>
-            </w:pPr>
-          </w:p>
-        </w:tc>
-      </w:tr>
-      <w:tr>
-        <w:tc>
-          <w:tcPr>
-            <w:tcW w:w="7083" w:type="dxa"/>
-          </w:tcPr>
-          <w:p>
-            <w:pPr>
-              <w:rPr>
-                <w:rFonts w:ascii="Segoe UI" w:hAnsi="Segoe UI" w:cs="Segoe UI"/>
-              </w:rPr>
-            </w:pPr>
-          </w:p>
-        </w:tc>
-        <w:tc>
-          <w:tcPr>
-            <w:tcW w:w="1984" w:type="dxa"/>
-          </w:tcPr>
-          <w:p>
-            <w:pPr>
-              <w:rPr>
-                <w:rFonts w:ascii="Segoe UI" w:hAnsi="Segoe UI" w:cs="Segoe UI"/>
-              </w:rPr>
-            </w:pPr>
+            <w:r>
+              <w:rPr>
+                <w:rFonts w:ascii="Segoe UI" w:hAnsi="Segoe UI" w:cs="Segoe UI"/>
+              </w:rPr>
+              <w:t>Physical Security, Identity &amp; Access, Network, Compute, Application, Data</w:t>
+            </w:r>
           </w:p>
         </w:tc>
       </w:tr>

</xml_diff>